<commit_message>
nuevo cambio al archivo
agrgada una linea
</commit_message>
<xml_diff>
--- a/1_DEFINICION/Prueba repositorio.docx
+++ b/1_DEFINICION/Prueba repositorio.docx
@@ -27,6 +27,12 @@
     <w:p>
       <w:r>
         <w:t>Cambios con tortoisev</w:t>
+      </w:r>
+    </w:p>
+    <w:p/>
+    <w:p>
+      <w:r>
+        <w:t>Mas pruebas en cambios varios</w:t>
       </w:r>
       <w:bookmarkStart w:id="0" w:name="_GoBack"/>
       <w:bookmarkEnd w:id="0"/>

</xml_diff>

<commit_message>
cambios a los archivosa
</commit_message>
<xml_diff>
--- a/1_DEFINICION/Prueba repositorio.docx
+++ b/1_DEFINICION/Prueba repositorio.docx
@@ -14,8 +14,6 @@
       <w:r>
         <w:t>realizados por el usu</w:t>
       </w:r>
-      <w:bookmarkStart w:id="0" w:name="_GoBack"/>
-      <w:bookmarkEnd w:id="0"/>
       <w:r>
         <w:t>ari</w:t>
       </w:r>
@@ -25,6 +23,13 @@
       <w:r>
         <w:t xml:space="preserve"> Gustavo para probar que se pueden realizar</w:t>
       </w:r>
+    </w:p>
+    <w:p>
+      <w:r>
+        <w:t>Nuevo cambio</w:t>
+      </w:r>
+      <w:bookmarkStart w:id="0" w:name="_GoBack"/>
+      <w:bookmarkEnd w:id="0"/>
     </w:p>
     <w:sectPr>
       <w:pgSz w:w="12240" w:h="15840"/>

</xml_diff>